<commit_message>
data clean for factor
</commit_message>
<xml_diff>
--- a/Analysis_proposal.docx
+++ b/Analysis_proposal.docx
@@ -361,6 +361,8 @@
       <w:r>
         <w:rPr>
           <w:rFonts w:ascii="Segoe UI" w:eastAsia="Times New Roman" w:hAnsi="Segoe UI" w:cs="Segoe UI"/>
+          <w:b/>
+          <w:bCs/>
           <w:color w:val="201F1E"/>
           <w:sz w:val="20"/>
           <w:szCs w:val="20"/>
@@ -370,11 +372,22 @@
       <w:r>
         <w:rPr>
           <w:rFonts w:ascii="Segoe UI" w:eastAsia="Times New Roman" w:hAnsi="Segoe UI" w:cs="Segoe UI"/>
-          <w:color w:val="201F1E"/>
-          <w:sz w:val="20"/>
-          <w:szCs w:val="20"/>
-        </w:rPr>
-        <w:t xml:space="preserve"> (</w:t>
+          <w:b/>
+          <w:bCs/>
+          <w:color w:val="201F1E"/>
+          <w:sz w:val="20"/>
+          <w:szCs w:val="20"/>
+        </w:rPr>
+        <w:t xml:space="preserve"> </w:t>
+      </w:r>
+      <w:r>
+        <w:rPr>
+          <w:rFonts w:ascii="Segoe UI" w:eastAsia="Times New Roman" w:hAnsi="Segoe UI" w:cs="Segoe UI"/>
+          <w:color w:val="201F1E"/>
+          <w:sz w:val="20"/>
+          <w:szCs w:val="20"/>
+        </w:rPr>
+        <w:t>(</w:t>
       </w:r>
       <w:proofErr w:type="spellStart"/>
       <w:r>

</xml_diff>